<commit_message>
Another test scenario added.
</commit_message>
<xml_diff>
--- a/java8_stream_features_to_match_worker_with_jobs/test_results.docx
+++ b/java8_stream_features_to_match_worker_with_jobs/test_results.docx
@@ -155,15 +155,6 @@
       </w:r>
     </w:p>
     <w:p>
-      <w:pPr>
-        <w:rPr>
-          <w:rFonts w:ascii="Helvetica" w:hAnsi="Helvetica"/>
-          <w:color w:val="505050"/>
-          <w:sz w:val="18"/>
-          <w:szCs w:val="18"/>
-          <w:shd w:val="clear" w:color="auto" w:fill="FAFAFA"/>
-        </w:rPr>
-      </w:pPr>
       <w:hyperlink r:id="rId8" w:history="1">
         <w:r>
           <w:rPr>
@@ -176,6 +167,20 @@
           <w:t>http://localhost:8080/SpringBootRestApiExample2/api/jobsMatchingWorkerSkills/10</w:t>
         </w:r>
       </w:hyperlink>
+    </w:p>
+    <w:p>
+      <w:pPr>
+        <w:rPr>
+          <w:rFonts w:ascii="Helvetica" w:hAnsi="Helvetica"/>
+          <w:color w:val="505050"/>
+          <w:sz w:val="18"/>
+          <w:szCs w:val="18"/>
+          <w:shd w:val="clear" w:color="auto" w:fill="FAFAFA"/>
+        </w:rPr>
+      </w:pPr>
+      <w:r>
+        <w:t>This id has more than 3 matching jobs.</w:t>
+      </w:r>
     </w:p>
     <w:p>
       <w:r>
@@ -229,7 +234,102 @@
         </w:drawing>
       </w:r>
     </w:p>
-    <w:p/>
+    <w:p>
+      <w:pPr>
+        <w:rPr>
+          <w:rFonts w:ascii="Helvetica" w:hAnsi="Helvetica"/>
+          <w:color w:val="505050"/>
+          <w:sz w:val="18"/>
+          <w:szCs w:val="18"/>
+          <w:shd w:val="clear" w:color="auto" w:fill="FAFAFA"/>
+        </w:rPr>
+      </w:pPr>
+      <w:hyperlink r:id="rId10" w:history="1">
+        <w:r>
+          <w:rPr>
+            <w:rStyle w:val="Hyperlink"/>
+            <w:rFonts w:ascii="Helvetica" w:hAnsi="Helvetica"/>
+            <w:sz w:val="18"/>
+            <w:szCs w:val="18"/>
+            <w:shd w:val="clear" w:color="auto" w:fill="FAFAFA"/>
+          </w:rPr>
+          <w:t>http://localhost:8080/SpringBootRestApiExample2/api/jobsMatchingWorkerSkills/1</w:t>
+        </w:r>
+      </w:hyperlink>
+    </w:p>
+    <w:p>
+      <w:pPr>
+        <w:rPr>
+          <w:rFonts w:ascii="Helvetica" w:hAnsi="Helvetica"/>
+          <w:color w:val="505050"/>
+          <w:sz w:val="18"/>
+          <w:szCs w:val="18"/>
+          <w:shd w:val="clear" w:color="auto" w:fill="FAFAFA"/>
+        </w:rPr>
+      </w:pPr>
+      <w:r>
+        <w:rPr>
+          <w:rFonts w:ascii="Helvetica" w:hAnsi="Helvetica"/>
+          <w:color w:val="505050"/>
+          <w:sz w:val="18"/>
+          <w:szCs w:val="18"/>
+          <w:shd w:val="clear" w:color="auto" w:fill="FAFAFA"/>
+        </w:rPr>
+        <w:t>This id has less than 3 jobs.</w:t>
+      </w:r>
+    </w:p>
+    <w:p>
+      <w:r>
+        <w:rPr>
+          <w:noProof/>
+        </w:rPr>
+        <w:drawing>
+          <wp:inline distT="0" distB="0" distL="0" distR="0">
+            <wp:extent cx="5943600" cy="3341643"/>
+            <wp:effectExtent l="19050" t="0" r="0" b="0"/>
+            <wp:docPr id="2" name="Picture 1"/>
+            <wp:cNvGraphicFramePr>
+              <a:graphicFrameLocks xmlns:a="http://schemas.openxmlformats.org/drawingml/2006/main" noChangeAspect="1"/>
+            </wp:cNvGraphicFramePr>
+            <a:graphic xmlns:a="http://schemas.openxmlformats.org/drawingml/2006/main">
+              <a:graphicData uri="http://schemas.openxmlformats.org/drawingml/2006/picture">
+                <pic:pic xmlns:pic="http://schemas.openxmlformats.org/drawingml/2006/picture">
+                  <pic:nvPicPr>
+                    <pic:cNvPr id="0" name="Picture 1"/>
+                    <pic:cNvPicPr>
+                      <a:picLocks noChangeAspect="1" noChangeArrowheads="1"/>
+                    </pic:cNvPicPr>
+                  </pic:nvPicPr>
+                  <pic:blipFill>
+                    <a:blip r:embed="rId11" cstate="print"/>
+                    <a:srcRect/>
+                    <a:stretch>
+                      <a:fillRect/>
+                    </a:stretch>
+                  </pic:blipFill>
+                  <pic:spPr bwMode="auto">
+                    <a:xfrm>
+                      <a:off x="0" y="0"/>
+                      <a:ext cx="5943600" cy="3341643"/>
+                    </a:xfrm>
+                    <a:prstGeom prst="rect">
+                      <a:avLst/>
+                    </a:prstGeom>
+                    <a:noFill/>
+                    <a:ln w="9525">
+                      <a:noFill/>
+                      <a:miter lim="800000"/>
+                      <a:headEnd/>
+                      <a:tailEnd/>
+                    </a:ln>
+                  </pic:spPr>
+                </pic:pic>
+              </a:graphicData>
+            </a:graphic>
+          </wp:inline>
+        </w:drawing>
+      </w:r>
+    </w:p>
     <w:sectPr>
       <w:pgSz w:w="12240" w:h="15840"/>
       <w:pgMar w:top="1440" w:right="1440" w:bottom="1440" w:left="1440" w:header="720" w:footer="720" w:gutter="0"/>

</xml_diff>